<commit_message>
Rename files, remove pointer cursor when viewport is small and center project images
</commit_message>
<xml_diff>
--- a/Asset/ANSON_NG_Resume.docx
+++ b/Asset/ANSON_NG_Resume.docx
@@ -42,46 +42,6 @@
           <w:szCs w:val="20"/>
         </w:rPr>
       </w:pPr>
-      <w:r>
-        <w:rPr>
-          <w:rFonts w:ascii="Trebuchet MS" w:eastAsia="新細明體" w:hAnsi="Trebuchet MS" w:cs="新細明體"/>
-          <w:noProof/>
-          <w:szCs w:val="20"/>
-        </w:rPr>
-        <w:t xml:space="preserve">+1 </w:t>
-      </w:r>
-      <w:r>
-        <w:rPr>
-          <w:rFonts w:ascii="Trebuchet MS" w:eastAsia="新細明體" w:hAnsi="Trebuchet MS" w:cs="新細明體"/>
-          <w:noProof/>
-          <w:szCs w:val="20"/>
-        </w:rPr>
-        <w:t>(</w:t>
-      </w:r>
-      <w:r>
-        <w:rPr>
-          <w:rFonts w:ascii="Trebuchet MS" w:eastAsia="新細明體" w:hAnsi="Trebuchet MS" w:cs="新細明體"/>
-          <w:noProof/>
-          <w:szCs w:val="20"/>
-        </w:rPr>
-        <w:t>437</w:t>
-      </w:r>
-      <w:r>
-        <w:rPr>
-          <w:rFonts w:ascii="Trebuchet MS" w:eastAsia="新細明體" w:hAnsi="Trebuchet MS" w:cs="新細明體"/>
-          <w:noProof/>
-          <w:szCs w:val="20"/>
-        </w:rPr>
-        <w:t>)</w:t>
-      </w:r>
-      <w:r>
-        <w:rPr>
-          <w:rFonts w:ascii="Trebuchet MS" w:eastAsia="新細明體" w:hAnsi="Trebuchet MS" w:cs="新細明體"/>
-          <w:noProof/>
-          <w:szCs w:val="20"/>
-        </w:rPr>
-        <w:t xml:space="preserve"> 661-0884 | </w:t>
-      </w:r>
       <w:r>
         <w:rPr>
           <w:rFonts w:ascii="Trebuchet MS" w:eastAsia="新細明體" w:hAnsi="Trebuchet MS" w:cs="新細明體"/>
@@ -311,6 +271,14 @@
           <w:color w:val="333333"/>
           <w:szCs w:val="20"/>
         </w:rPr>
+        <w:t>,</w:t>
+      </w:r>
+      <w:r>
+        <w:rPr>
+          <w:rFonts w:ascii="Trebuchet MS" w:hAnsi="Trebuchet MS" w:cs="Times New Roman"/>
+          <w:color w:val="333333"/>
+          <w:szCs w:val="20"/>
+        </w:rPr>
         <w:t>”</w:t>
       </w:r>
       <w:r>
@@ -319,7 +287,7 @@
           <w:color w:val="333333"/>
           <w:szCs w:val="20"/>
         </w:rPr>
-        <w:t>, a long-standing game with an extensive codebase. Possessing a strong mathematical aptitude and proficiency in linear algebra, data structures and computer graphics. Seeking diverse technical positions in game development to gain varied experiences. Open to participating in game development or contributing to the creation of internal tools</w:t>
+        <w:t xml:space="preserve"> a long-standing game with an extensive codebase. Possessing a strong mathematical aptitude and proficiency in linear algebra, data structures and computer graphics. Seeking diverse technical positions in game development to gain varied experiences. Open to participating in game development or contributing to the creation of internal tools</w:t>
       </w:r>
       <w:r>
         <w:rPr>
@@ -2829,14 +2797,14 @@
         <v:path o:extrusionok="f" gradientshapeok="t" o:connecttype="rect"/>
         <o:lock v:ext="edit" aspectratio="t"/>
       </v:shapetype>
-      <v:shape id="_x0000_i1026" type="#_x0000_t75" style="width:9pt;height:11.25pt;visibility:visible" o:gfxdata="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" o:bullet="t">
+      <v:shape id="_x0000_i1066" type="#_x0000_t75" style="width:9pt;height:11.25pt;visibility:visible" o:gfxdata="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" o:bullet="t">
         <v:imagedata r:id="rId1" o:title="" cropbottom="-570f" cropright="-758f"/>
       </v:shape>
     </w:pict>
   </w:numPicBullet>
   <w:numPicBullet w:numPicBulletId="1">
     <w:pict>
-      <v:shape id="_x0000_i1027" type="#_x0000_t75" style="width:8.25pt;height:12pt;visibility:visible" o:gfxdata="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" o:bullet="t">
+      <v:shape id="_x0000_i1067" type="#_x0000_t75" style="width:8.25pt;height:12pt;visibility:visible" o:gfxdata="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" o:bullet="t">
         <v:imagedata r:id="rId2" o:title=""/>
       </v:shape>
     </w:pict>

</xml_diff>